<commit_message>
Added Game development scheme
</commit_message>
<xml_diff>
--- a/Cheatsheets/Languages/Code langs, errors and tests .docx
+++ b/Cheatsheets/Languages/Code langs, errors and tests .docx
@@ -10,13 +10,14 @@
         <w:tblLook w:val="04A0" w:firstRow="1" w:lastRow="0" w:firstColumn="1" w:lastColumn="0" w:noHBand="0" w:noVBand="1"/>
       </w:tblPr>
       <w:tblGrid>
-        <w:gridCol w:w="1549"/>
-        <w:gridCol w:w="1744"/>
-        <w:gridCol w:w="1297"/>
-        <w:gridCol w:w="1467"/>
-        <w:gridCol w:w="1061"/>
-        <w:gridCol w:w="1242"/>
-        <w:gridCol w:w="1319"/>
+        <w:gridCol w:w="1361"/>
+        <w:gridCol w:w="1597"/>
+        <w:gridCol w:w="1116"/>
+        <w:gridCol w:w="1282"/>
+        <w:gridCol w:w="995"/>
+        <w:gridCol w:w="1085"/>
+        <w:gridCol w:w="1147"/>
+        <w:gridCol w:w="1096"/>
       </w:tblGrid>
       <w:tr>
         <w:trPr>
@@ -24,7 +25,7 @@
         </w:trPr>
         <w:tc>
           <w:tcPr>
-            <w:tcW w:w="1549" w:type="dxa"/>
+            <w:tcW w:w="1389" w:type="dxa"/>
           </w:tcPr>
           <w:p>
             <w:r>
@@ -34,7 +35,7 @@
         </w:tc>
         <w:tc>
           <w:tcPr>
-            <w:tcW w:w="1744" w:type="dxa"/>
+            <w:tcW w:w="1619" w:type="dxa"/>
           </w:tcPr>
           <w:p>
             <w:r>
@@ -44,7 +45,7 @@
         </w:tc>
         <w:tc>
           <w:tcPr>
-            <w:tcW w:w="1297" w:type="dxa"/>
+            <w:tcW w:w="1143" w:type="dxa"/>
           </w:tcPr>
           <w:p>
             <w:r>
@@ -54,7 +55,7 @@
         </w:tc>
         <w:tc>
           <w:tcPr>
-            <w:tcW w:w="1467" w:type="dxa"/>
+            <w:tcW w:w="1309" w:type="dxa"/>
           </w:tcPr>
           <w:p>
             <w:r>
@@ -64,7 +65,7 @@
         </w:tc>
         <w:tc>
           <w:tcPr>
-            <w:tcW w:w="1061" w:type="dxa"/>
+            <w:tcW w:w="1005" w:type="dxa"/>
           </w:tcPr>
           <w:p>
             <w:r>
@@ -79,7 +80,7 @@
         </w:tc>
         <w:tc>
           <w:tcPr>
-            <w:tcW w:w="1242" w:type="dxa"/>
+            <w:tcW w:w="1108" w:type="dxa"/>
           </w:tcPr>
           <w:p>
             <w:r>
@@ -89,11 +90,26 @@
         </w:tc>
         <w:tc>
           <w:tcPr>
-            <w:tcW w:w="1319" w:type="dxa"/>
+            <w:tcW w:w="1172" w:type="dxa"/>
           </w:tcPr>
           <w:p>
             <w:r>
               <w:t>TESTS</w:t>
+            </w:r>
+          </w:p>
+          <w:p>
+            <w:r>
+              <w:t>created</w:t>
+            </w:r>
+          </w:p>
+        </w:tc>
+        <w:tc>
+          <w:tcPr>
+            <w:tcW w:w="934" w:type="dxa"/>
+          </w:tcPr>
+          <w:p>
+            <w:r>
+              <w:t>Tests organized &amp; redden</w:t>
             </w:r>
           </w:p>
         </w:tc>
@@ -104,7 +120,7 @@
         </w:trPr>
         <w:tc>
           <w:tcPr>
-            <w:tcW w:w="1549" w:type="dxa"/>
+            <w:tcW w:w="1389" w:type="dxa"/>
           </w:tcPr>
           <w:p>
             <w:r>
@@ -114,59 +130,72 @@
         </w:tc>
         <w:tc>
           <w:tcPr>
-            <w:tcW w:w="1744" w:type="dxa"/>
-          </w:tcPr>
-          <w:p>
-            <w:r>
-              <w:t>+</w:t>
-            </w:r>
-          </w:p>
-        </w:tc>
-        <w:tc>
-          <w:tcPr>
-            <w:tcW w:w="1297" w:type="dxa"/>
-          </w:tcPr>
-          <w:p>
-            <w:r>
-              <w:t>+</w:t>
-            </w:r>
-          </w:p>
-        </w:tc>
-        <w:tc>
-          <w:tcPr>
-            <w:tcW w:w="1467" w:type="dxa"/>
-          </w:tcPr>
-          <w:p>
-            <w:r>
-              <w:t>+</w:t>
-            </w:r>
-          </w:p>
-        </w:tc>
-        <w:tc>
-          <w:tcPr>
-            <w:tcW w:w="1061" w:type="dxa"/>
-          </w:tcPr>
-          <w:p>
-            <w:r>
-              <w:t>+</w:t>
-            </w:r>
-          </w:p>
-        </w:tc>
-        <w:tc>
-          <w:tcPr>
-            <w:tcW w:w="1242" w:type="dxa"/>
-          </w:tcPr>
-          <w:p>
-            <w:r>
-              <w:t>+</w:t>
-            </w:r>
-          </w:p>
-        </w:tc>
-        <w:tc>
-          <w:tcPr>
-            <w:tcW w:w="1319" w:type="dxa"/>
-          </w:tcPr>
-          <w:p/>
+            <w:tcW w:w="1619" w:type="dxa"/>
+          </w:tcPr>
+          <w:p>
+            <w:r>
+              <w:t>+</w:t>
+            </w:r>
+          </w:p>
+        </w:tc>
+        <w:tc>
+          <w:tcPr>
+            <w:tcW w:w="1143" w:type="dxa"/>
+          </w:tcPr>
+          <w:p>
+            <w:r>
+              <w:t>+</w:t>
+            </w:r>
+          </w:p>
+        </w:tc>
+        <w:tc>
+          <w:tcPr>
+            <w:tcW w:w="1309" w:type="dxa"/>
+          </w:tcPr>
+          <w:p>
+            <w:r>
+              <w:t>+</w:t>
+            </w:r>
+          </w:p>
+        </w:tc>
+        <w:tc>
+          <w:tcPr>
+            <w:tcW w:w="1005" w:type="dxa"/>
+          </w:tcPr>
+          <w:p>
+            <w:r>
+              <w:t>+</w:t>
+            </w:r>
+          </w:p>
+        </w:tc>
+        <w:tc>
+          <w:tcPr>
+            <w:tcW w:w="1108" w:type="dxa"/>
+          </w:tcPr>
+          <w:p>
+            <w:r>
+              <w:t>+</w:t>
+            </w:r>
+          </w:p>
+        </w:tc>
+        <w:tc>
+          <w:tcPr>
+            <w:tcW w:w="1172" w:type="dxa"/>
+          </w:tcPr>
+          <w:p>
+            <w:r>
+              <w:t>+</w:t>
+            </w:r>
+          </w:p>
+        </w:tc>
+        <w:tc>
+          <w:tcPr>
+            <w:tcW w:w="934" w:type="dxa"/>
+          </w:tcPr>
+          <w:p>
+            <w:bookmarkStart w:id="0" w:name="_GoBack"/>
+            <w:bookmarkEnd w:id="0"/>
+          </w:p>
         </w:tc>
       </w:tr>
       <w:tr>
@@ -175,7 +204,7 @@
         </w:trPr>
         <w:tc>
           <w:tcPr>
-            <w:tcW w:w="1549" w:type="dxa"/>
+            <w:tcW w:w="1389" w:type="dxa"/>
           </w:tcPr>
           <w:p>
             <w:r>
@@ -185,60 +214,68 @@
         </w:tc>
         <w:tc>
           <w:tcPr>
-            <w:tcW w:w="1744" w:type="dxa"/>
-          </w:tcPr>
-          <w:p>
-            <w:r>
-              <w:t>+</w:t>
-            </w:r>
-          </w:p>
-        </w:tc>
-        <w:tc>
-          <w:tcPr>
-            <w:tcW w:w="1297" w:type="dxa"/>
-          </w:tcPr>
-          <w:p>
-            <w:r>
-              <w:t>+</w:t>
-            </w:r>
-          </w:p>
-        </w:tc>
-        <w:tc>
-          <w:tcPr>
-            <w:tcW w:w="1467" w:type="dxa"/>
-          </w:tcPr>
-          <w:p>
-            <w:r>
-              <w:t>+</w:t>
-            </w:r>
-          </w:p>
-        </w:tc>
-        <w:tc>
-          <w:tcPr>
-            <w:tcW w:w="1061" w:type="dxa"/>
-          </w:tcPr>
-          <w:p>
-            <w:r>
-              <w:t>+</w:t>
-            </w:r>
-          </w:p>
-        </w:tc>
-        <w:tc>
-          <w:tcPr>
-            <w:tcW w:w="1242" w:type="dxa"/>
+            <w:tcW w:w="1619" w:type="dxa"/>
+          </w:tcPr>
+          <w:p>
+            <w:r>
+              <w:t>+</w:t>
+            </w:r>
+          </w:p>
+        </w:tc>
+        <w:tc>
+          <w:tcPr>
+            <w:tcW w:w="1143" w:type="dxa"/>
+          </w:tcPr>
+          <w:p>
+            <w:r>
+              <w:t>+</w:t>
+            </w:r>
+          </w:p>
+        </w:tc>
+        <w:tc>
+          <w:tcPr>
+            <w:tcW w:w="1309" w:type="dxa"/>
+          </w:tcPr>
+          <w:p>
+            <w:r>
+              <w:t>+</w:t>
+            </w:r>
+          </w:p>
+        </w:tc>
+        <w:tc>
+          <w:tcPr>
+            <w:tcW w:w="1005" w:type="dxa"/>
+          </w:tcPr>
+          <w:p>
+            <w:r>
+              <w:t>+</w:t>
+            </w:r>
+          </w:p>
+        </w:tc>
+        <w:tc>
+          <w:tcPr>
+            <w:tcW w:w="1108" w:type="dxa"/>
           </w:tcPr>
           <w:p/>
           <w:p>
             <w:r>
               <w:t>+</w:t>
             </w:r>
-            <w:bookmarkStart w:id="0" w:name="_GoBack"/>
-            <w:bookmarkEnd w:id="0"/>
-          </w:p>
-        </w:tc>
-        <w:tc>
-          <w:tcPr>
-            <w:tcW w:w="1319" w:type="dxa"/>
+          </w:p>
+        </w:tc>
+        <w:tc>
+          <w:tcPr>
+            <w:tcW w:w="1172" w:type="dxa"/>
+          </w:tcPr>
+          <w:p>
+            <w:r>
+              <w:t>+</w:t>
+            </w:r>
+          </w:p>
+        </w:tc>
+        <w:tc>
+          <w:tcPr>
+            <w:tcW w:w="934" w:type="dxa"/>
           </w:tcPr>
           <w:p/>
         </w:tc>
@@ -249,7 +286,7 @@
         </w:trPr>
         <w:tc>
           <w:tcPr>
-            <w:tcW w:w="1549" w:type="dxa"/>
+            <w:tcW w:w="1389" w:type="dxa"/>
           </w:tcPr>
           <w:p>
             <w:r>
@@ -259,49 +296,59 @@
         </w:tc>
         <w:tc>
           <w:tcPr>
-            <w:tcW w:w="1744" w:type="dxa"/>
-          </w:tcPr>
-          <w:p>
-            <w:r>
-              <w:t>+</w:t>
-            </w:r>
-          </w:p>
-        </w:tc>
-        <w:tc>
-          <w:tcPr>
-            <w:tcW w:w="1297" w:type="dxa"/>
+            <w:tcW w:w="1619" w:type="dxa"/>
+          </w:tcPr>
+          <w:p>
+            <w:r>
+              <w:t>+</w:t>
+            </w:r>
+          </w:p>
+        </w:tc>
+        <w:tc>
+          <w:tcPr>
+            <w:tcW w:w="1143" w:type="dxa"/>
           </w:tcPr>
           <w:p/>
         </w:tc>
         <w:tc>
           <w:tcPr>
-            <w:tcW w:w="1467" w:type="dxa"/>
-          </w:tcPr>
-          <w:p>
-            <w:r>
-              <w:t>+</w:t>
-            </w:r>
-          </w:p>
-        </w:tc>
-        <w:tc>
-          <w:tcPr>
-            <w:tcW w:w="1061" w:type="dxa"/>
-          </w:tcPr>
-          <w:p>
-            <w:r>
-              <w:t>+</w:t>
-            </w:r>
-          </w:p>
-        </w:tc>
-        <w:tc>
-          <w:tcPr>
-            <w:tcW w:w="1242" w:type="dxa"/>
+            <w:tcW w:w="1309" w:type="dxa"/>
+          </w:tcPr>
+          <w:p>
+            <w:r>
+              <w:t>+</w:t>
+            </w:r>
+          </w:p>
+        </w:tc>
+        <w:tc>
+          <w:tcPr>
+            <w:tcW w:w="1005" w:type="dxa"/>
+          </w:tcPr>
+          <w:p>
+            <w:r>
+              <w:t>+</w:t>
+            </w:r>
+          </w:p>
+        </w:tc>
+        <w:tc>
+          <w:tcPr>
+            <w:tcW w:w="1108" w:type="dxa"/>
           </w:tcPr>
           <w:p/>
         </w:tc>
         <w:tc>
           <w:tcPr>
-            <w:tcW w:w="1319" w:type="dxa"/>
+            <w:tcW w:w="1172" w:type="dxa"/>
+          </w:tcPr>
+          <w:p>
+            <w:r>
+              <w:t>+</w:t>
+            </w:r>
+          </w:p>
+        </w:tc>
+        <w:tc>
+          <w:tcPr>
+            <w:tcW w:w="934" w:type="dxa"/>
           </w:tcPr>
           <w:p/>
         </w:tc>
@@ -312,7 +359,7 @@
         </w:trPr>
         <w:tc>
           <w:tcPr>
-            <w:tcW w:w="1549" w:type="dxa"/>
+            <w:tcW w:w="1389" w:type="dxa"/>
           </w:tcPr>
           <w:p>
             <w:r>
@@ -322,49 +369,59 @@
         </w:tc>
         <w:tc>
           <w:tcPr>
-            <w:tcW w:w="1744" w:type="dxa"/>
-          </w:tcPr>
-          <w:p>
-            <w:r>
-              <w:t>+</w:t>
-            </w:r>
-          </w:p>
-        </w:tc>
-        <w:tc>
-          <w:tcPr>
-            <w:tcW w:w="1297" w:type="dxa"/>
+            <w:tcW w:w="1619" w:type="dxa"/>
+          </w:tcPr>
+          <w:p>
+            <w:r>
+              <w:t>+</w:t>
+            </w:r>
+          </w:p>
+        </w:tc>
+        <w:tc>
+          <w:tcPr>
+            <w:tcW w:w="1143" w:type="dxa"/>
           </w:tcPr>
           <w:p/>
         </w:tc>
         <w:tc>
           <w:tcPr>
-            <w:tcW w:w="1467" w:type="dxa"/>
-          </w:tcPr>
-          <w:p>
-            <w:r>
-              <w:t>+</w:t>
-            </w:r>
-          </w:p>
-        </w:tc>
-        <w:tc>
-          <w:tcPr>
-            <w:tcW w:w="1061" w:type="dxa"/>
-          </w:tcPr>
-          <w:p>
-            <w:r>
-              <w:t>+</w:t>
-            </w:r>
-          </w:p>
-        </w:tc>
-        <w:tc>
-          <w:tcPr>
-            <w:tcW w:w="1242" w:type="dxa"/>
+            <w:tcW w:w="1309" w:type="dxa"/>
+          </w:tcPr>
+          <w:p>
+            <w:r>
+              <w:t>+</w:t>
+            </w:r>
+          </w:p>
+        </w:tc>
+        <w:tc>
+          <w:tcPr>
+            <w:tcW w:w="1005" w:type="dxa"/>
+          </w:tcPr>
+          <w:p>
+            <w:r>
+              <w:t>+</w:t>
+            </w:r>
+          </w:p>
+        </w:tc>
+        <w:tc>
+          <w:tcPr>
+            <w:tcW w:w="1108" w:type="dxa"/>
           </w:tcPr>
           <w:p/>
         </w:tc>
         <w:tc>
           <w:tcPr>
-            <w:tcW w:w="1319" w:type="dxa"/>
+            <w:tcW w:w="1172" w:type="dxa"/>
+          </w:tcPr>
+          <w:p>
+            <w:r>
+              <w:t>+</w:t>
+            </w:r>
+          </w:p>
+        </w:tc>
+        <w:tc>
+          <w:tcPr>
+            <w:tcW w:w="934" w:type="dxa"/>
           </w:tcPr>
           <w:p/>
         </w:tc>
@@ -1142,7 +1199,7 @@
 </file>
 
 <file path=customXml/itemProps1.xml><?xml version="1.0" encoding="utf-8"?>
-<ds:datastoreItem xmlns:ds="http://schemas.openxmlformats.org/officeDocument/2006/customXml" ds:itemID="{502F029B-D685-4B80-B286-3998ECB3321E}">
+<ds:datastoreItem xmlns:ds="http://schemas.openxmlformats.org/officeDocument/2006/customXml" ds:itemID="{20217127-1C1C-4080-91BC-5E2A790E35E8}">
   <ds:schemaRefs>
     <ds:schemaRef ds:uri="http://schemas.openxmlformats.org/officeDocument/2006/bibliography"/>
   </ds:schemaRefs>

</xml_diff>